<commit_message>
version 2.1 added, see CHANGELOG.md for details
</commit_message>
<xml_diff>
--- a/results/suppl.table1.inclusion_criteria.docx
+++ b/results/suppl.table1.inclusion_criteria.docx
@@ -4,7 +4,7 @@
   <w:body>
     <w:p>
       <w:pPr>
-        <w:pStyle w:val="Tabelle"/>
+        <w:pStyle w:val="Tabelleuser"/>
         <w:keepNext w:val="true"/>
         <w:spacing w:before="120" w:after="120"/>
         <w:rPr/>
@@ -680,6 +680,62 @@
       <w:rFonts w:cs="Noto Sans Devanagari"/>
     </w:rPr>
   </w:style>
+  <w:style w:type="paragraph" w:styleId="berschriftuser">
+    <w:name w:val="Überschrift (user)"/>
+    <w:basedOn w:val="Normal"/>
+    <w:next w:val="BodyText"/>
+    <w:qFormat/>
+    <w:pPr>
+      <w:keepNext w:val="true"/>
+      <w:spacing w:before="240" w:after="120"/>
+    </w:pPr>
+    <w:rPr>
+      <w:rFonts w:ascii="Liberation Sans" w:hAnsi="Liberation Sans" w:eastAsia="Noto Sans CJK SC" w:cs="Noto Sans Devanagari"/>
+      <w:sz w:val="28"/>
+      <w:szCs w:val="28"/>
+    </w:rPr>
+  </w:style>
+  <w:style w:type="paragraph" w:styleId="Verzeichnisuser">
+    <w:name w:val="Verzeichnis (user)"/>
+    <w:basedOn w:val="Normal"/>
+    <w:qFormat/>
+    <w:pPr>
+      <w:suppressLineNumbers/>
+    </w:pPr>
+    <w:rPr>
+      <w:rFonts w:cs="Noto Sans Devanagari"/>
+    </w:rPr>
+  </w:style>
+  <w:style w:type="paragraph" w:styleId="Tabelleninhaltuser">
+    <w:name w:val="Tabelleninhalt (user)"/>
+    <w:basedOn w:val="Normal"/>
+    <w:qFormat/>
+    <w:pPr>
+      <w:widowControl w:val="false"/>
+      <w:suppressLineNumbers/>
+    </w:pPr>
+    <w:rPr/>
+  </w:style>
+  <w:style w:type="paragraph" w:styleId="Tabellenberschriftuser">
+    <w:name w:val="Tabellenüberschrift (user)"/>
+    <w:basedOn w:val="Tabelleninhaltuser"/>
+    <w:qFormat/>
+    <w:pPr>
+      <w:suppressLineNumbers/>
+      <w:jc w:val="center"/>
+    </w:pPr>
+    <w:rPr>
+      <w:b/>
+      <w:bCs/>
+    </w:rPr>
+  </w:style>
+  <w:style w:type="paragraph" w:styleId="Tabelleuser">
+    <w:name w:val="Tabelle (user)"/>
+    <w:basedOn w:val="Caption"/>
+    <w:qFormat/>
+    <w:pPr/>
+    <w:rPr/>
+  </w:style>
   <w:style w:type="paragraph" w:styleId="Tabelleninhalt">
     <w:name w:val="Tabelleninhalt"/>
     <w:basedOn w:val="Normal"/>
@@ -702,13 +758,6 @@
       <w:b/>
       <w:bCs/>
     </w:rPr>
-  </w:style>
-  <w:style w:type="paragraph" w:styleId="Tabelle">
-    <w:name w:val="Tabelle"/>
-    <w:basedOn w:val="Caption"/>
-    <w:qFormat/>
-    <w:pPr/>
-    <w:rPr/>
   </w:style>
 </w:styles>
 </file>

</xml_diff>